<commit_message>
Added VM folder path for codebase
</commit_message>
<xml_diff>
--- a/Project_Manager_Setup_Document.docx
+++ b/Project_Manager_Setup_Document.docx
@@ -1374,111 +1374,64 @@
             </w:rPr>
             <w:fldChar w:fldCharType="separate"/>
           </w:r>
-          <w:bookmarkStart w:id="0" w:name="_GoBack"/>
-          <w:bookmarkEnd w:id="0"/>
-          <w:r>
-            <w:rPr>
-              <w:rStyle w:val="Hyperlink"/>
-              <w:noProof/>
-            </w:rPr>
-            <w:fldChar w:fldCharType="begin"/>
-          </w:r>
-          <w:r>
-            <w:rPr>
-              <w:rStyle w:val="Hyperlink"/>
-              <w:noProof/>
-            </w:rPr>
-            <w:instrText xml:space="preserve"> </w:instrText>
-          </w:r>
-          <w:r>
-            <w:rPr>
-              <w:noProof/>
-            </w:rPr>
-            <w:instrText>HYPERLINK \l "_Toc8461782"</w:instrText>
-          </w:r>
-          <w:r>
-            <w:rPr>
-              <w:rStyle w:val="Hyperlink"/>
-              <w:noProof/>
-            </w:rPr>
-            <w:instrText xml:space="preserve"> </w:instrText>
-          </w:r>
-          <w:r>
-            <w:rPr>
-              <w:rStyle w:val="Hyperlink"/>
-              <w:noProof/>
-            </w:rPr>
-          </w:r>
-          <w:r>
-            <w:rPr>
-              <w:rStyle w:val="Hyperlink"/>
-              <w:noProof/>
-            </w:rPr>
-            <w:fldChar w:fldCharType="separate"/>
-          </w:r>
-          <w:r>
-            <w:rPr>
-              <w:rStyle w:val="Hyperlink"/>
-              <w:rFonts w:ascii="Georgia" w:hAnsi="Georgia"/>
-              <w:noProof/>
-            </w:rPr>
-            <w:t>Introduction</w:t>
-          </w:r>
-          <w:r>
-            <w:rPr>
-              <w:noProof/>
-              <w:webHidden/>
-            </w:rPr>
-            <w:tab/>
-          </w:r>
-          <w:r>
-            <w:rPr>
-              <w:noProof/>
-              <w:webHidden/>
-            </w:rPr>
-            <w:fldChar w:fldCharType="begin"/>
-          </w:r>
-          <w:r>
-            <w:rPr>
-              <w:noProof/>
-              <w:webHidden/>
-            </w:rPr>
-            <w:instrText xml:space="preserve"> PAGEREF _Toc8461782 \h </w:instrText>
-          </w:r>
-          <w:r>
-            <w:rPr>
-              <w:noProof/>
-              <w:webHidden/>
-            </w:rPr>
-          </w:r>
-          <w:r>
-            <w:rPr>
-              <w:noProof/>
-              <w:webHidden/>
-            </w:rPr>
-            <w:fldChar w:fldCharType="separate"/>
-          </w:r>
-          <w:r>
-            <w:rPr>
-              <w:noProof/>
-              <w:webHidden/>
-            </w:rPr>
-            <w:t>2</w:t>
-          </w:r>
-          <w:r>
-            <w:rPr>
-              <w:noProof/>
-              <w:webHidden/>
-            </w:rPr>
-            <w:fldChar w:fldCharType="end"/>
-          </w:r>
-          <w:r>
-            <w:rPr>
-              <w:rStyle w:val="Hyperlink"/>
-              <w:noProof/>
-            </w:rPr>
-            <w:fldChar w:fldCharType="end"/>
-          </w:r>
+          <w:hyperlink w:anchor="_Toc8461782" w:history="1">
+            <w:r>
+              <w:rPr>
+                <w:rStyle w:val="Hyperlink"/>
+                <w:rFonts w:ascii="Georgia" w:hAnsi="Georgia"/>
+                <w:noProof/>
+              </w:rPr>
+              <w:t>Introduction</w:t>
+            </w:r>
+            <w:r>
+              <w:rPr>
+                <w:noProof/>
+                <w:webHidden/>
+              </w:rPr>
+              <w:tab/>
+            </w:r>
+            <w:r>
+              <w:rPr>
+                <w:noProof/>
+                <w:webHidden/>
+              </w:rPr>
+              <w:fldChar w:fldCharType="begin"/>
+            </w:r>
+            <w:r>
+              <w:rPr>
+                <w:noProof/>
+                <w:webHidden/>
+              </w:rPr>
+              <w:instrText xml:space="preserve"> PAGEREF _Toc8461782 \h </w:instrText>
+            </w:r>
+            <w:r>
+              <w:rPr>
+                <w:noProof/>
+                <w:webHidden/>
+              </w:rPr>
+            </w:r>
+            <w:r>
+              <w:rPr>
+                <w:noProof/>
+                <w:webHidden/>
+              </w:rPr>
+              <w:fldChar w:fldCharType="separate"/>
+            </w:r>
+            <w:r>
+              <w:rPr>
+                <w:noProof/>
+                <w:webHidden/>
+              </w:rPr>
+              <w:t>2</w:t>
+            </w:r>
+            <w:r>
+              <w:rPr>
+                <w:noProof/>
+                <w:webHidden/>
+              </w:rPr>
+              <w:fldChar w:fldCharType="end"/>
+            </w:r>
+          </w:hyperlink>
         </w:p>
         <w:p>
           <w:pPr>
@@ -2232,7 +2185,7 @@
           <w:rFonts w:ascii="Georgia" w:hAnsi="Georgia"/>
         </w:rPr>
       </w:pPr>
-      <w:bookmarkStart w:id="1" w:name="_Toc8461782"/>
+      <w:bookmarkStart w:id="0" w:name="_Toc8461782"/>
       <w:r>
         <w:rPr>
           <w:rFonts w:ascii="Georgia" w:hAnsi="Georgia"/>
@@ -2240,50 +2193,128 @@
         <w:lastRenderedPageBreak/>
         <w:t>Introduction</w:t>
       </w:r>
+      <w:bookmarkEnd w:id="0"/>
+    </w:p>
+    <w:p>
+      <w:pPr>
+        <w:rPr>
+          <w:rFonts w:ascii="Georgia" w:hAnsi="Georgia"/>
+          <w:sz w:val="20"/>
+          <w:szCs w:val="20"/>
+        </w:rPr>
+      </w:pPr>
+      <w:r>
+        <w:rPr>
+          <w:rFonts w:ascii="Georgia" w:hAnsi="Georgia"/>
+          <w:sz w:val="20"/>
+          <w:szCs w:val="20"/>
+        </w:rPr>
+        <w:t>This document describes the setup of the application “</w:t>
+      </w:r>
+      <w:r>
+        <w:rPr>
+          <w:rFonts w:ascii="Georgia" w:hAnsi="Georgia"/>
+          <w:b/>
+          <w:sz w:val="20"/>
+          <w:szCs w:val="20"/>
+        </w:rPr>
+        <w:t>Project Manager</w:t>
+      </w:r>
+      <w:r>
+        <w:rPr>
+          <w:rFonts w:ascii="Georgia" w:hAnsi="Georgia"/>
+          <w:sz w:val="20"/>
+          <w:szCs w:val="20"/>
+        </w:rPr>
+        <w:t>” in the local machine for development and debugging purpose.</w:t>
+      </w:r>
+    </w:p>
+    <w:p>
+      <w:pPr>
+        <w:rPr>
+          <w:rFonts w:ascii="Georgia" w:hAnsi="Georgia"/>
+          <w:sz w:val="20"/>
+          <w:szCs w:val="20"/>
+          <w:highlight w:val="yellow"/>
+        </w:rPr>
+      </w:pPr>
+      <w:r>
+        <w:rPr>
+          <w:rFonts w:ascii="Georgia" w:hAnsi="Georgia"/>
+          <w:sz w:val="20"/>
+          <w:szCs w:val="20"/>
+          <w:highlight w:val="yellow"/>
+        </w:rPr>
+        <w:t xml:space="preserve">Source code for the </w:t>
+      </w:r>
+      <w:r>
+        <w:rPr>
+          <w:rFonts w:ascii="Georgia" w:hAnsi="Georgia"/>
+          <w:sz w:val="20"/>
+          <w:szCs w:val="20"/>
+          <w:highlight w:val="yellow"/>
+        </w:rPr>
+        <w:t>“</w:t>
+      </w:r>
+      <w:r>
+        <w:rPr>
+          <w:rFonts w:ascii="Georgia" w:hAnsi="Georgia"/>
+          <w:b/>
+          <w:sz w:val="20"/>
+          <w:szCs w:val="20"/>
+          <w:highlight w:val="yellow"/>
+        </w:rPr>
+        <w:t>Project Manager</w:t>
+      </w:r>
+      <w:r>
+        <w:rPr>
+          <w:rFonts w:ascii="Georgia" w:hAnsi="Georgia"/>
+          <w:sz w:val="20"/>
+          <w:szCs w:val="20"/>
+          <w:highlight w:val="yellow"/>
+        </w:rPr>
+        <w:t>”</w:t>
+      </w:r>
+      <w:r>
+        <w:rPr>
+          <w:rFonts w:ascii="Georgia" w:hAnsi="Georgia"/>
+          <w:sz w:val="20"/>
+          <w:szCs w:val="20"/>
+          <w:highlight w:val="yellow"/>
+        </w:rPr>
+        <w:t xml:space="preserve"> final assignment is kept under in the VM.</w:t>
+      </w:r>
+    </w:p>
+    <w:p>
+      <w:pPr>
+        <w:rPr>
+          <w:rFonts w:ascii="Georgia" w:hAnsi="Georgia"/>
+          <w:b/>
+          <w:sz w:val="20"/>
+          <w:szCs w:val="20"/>
+        </w:rPr>
+      </w:pPr>
+      <w:bookmarkStart w:id="1" w:name="_GoBack"/>
+      <w:r>
+        <w:rPr>
+          <w:rFonts w:ascii="Georgia" w:hAnsi="Georgia"/>
+          <w:b/>
+          <w:sz w:val="20"/>
+          <w:szCs w:val="20"/>
+          <w:highlight w:val="yellow"/>
+        </w:rPr>
+        <w:t>C:\FTDB022\FSE_FinalSBA_205113\FSE_205113</w:t>
+      </w:r>
+    </w:p>
+    <w:p>
+      <w:pPr>
+        <w:pStyle w:val="Heading1"/>
+        <w:rPr>
+          <w:rFonts w:ascii="Georgia" w:hAnsi="Georgia"/>
+        </w:rPr>
+      </w:pPr>
+      <w:bookmarkStart w:id="2" w:name="_Toc8461783"/>
       <w:bookmarkEnd w:id="1"/>
-    </w:p>
-    <w:p>
-      <w:pPr>
-        <w:rPr>
-          <w:rFonts w:ascii="Georgia" w:hAnsi="Georgia"/>
-          <w:sz w:val="20"/>
-          <w:szCs w:val="20"/>
-        </w:rPr>
-      </w:pPr>
-      <w:r>
-        <w:rPr>
-          <w:rFonts w:ascii="Georgia" w:hAnsi="Georgia"/>
-          <w:sz w:val="20"/>
-          <w:szCs w:val="20"/>
-        </w:rPr>
-        <w:t>This document describes the setup of the application “</w:t>
-      </w:r>
-      <w:r>
-        <w:rPr>
-          <w:rFonts w:ascii="Georgia" w:hAnsi="Georgia"/>
-          <w:b/>
-          <w:sz w:val="20"/>
-          <w:szCs w:val="20"/>
-        </w:rPr>
-        <w:t>Project Manager</w:t>
-      </w:r>
-      <w:r>
-        <w:rPr>
-          <w:rFonts w:ascii="Georgia" w:hAnsi="Georgia"/>
-          <w:sz w:val="20"/>
-          <w:szCs w:val="20"/>
-        </w:rPr>
-        <w:t>” in the local machine for development and debugging purpose.</w:t>
-      </w:r>
-    </w:p>
-    <w:p>
-      <w:pPr>
-        <w:pStyle w:val="Heading1"/>
-        <w:rPr>
-          <w:rFonts w:ascii="Georgia" w:hAnsi="Georgia"/>
-        </w:rPr>
-      </w:pPr>
-      <w:bookmarkStart w:id="2" w:name="_Toc8461783"/>
       <w:r>
         <w:rPr>
           <w:rFonts w:ascii="Georgia" w:hAnsi="Georgia"/>
@@ -2750,6 +2781,7 @@
           <w:sz w:val="20"/>
           <w:szCs w:val="20"/>
         </w:rPr>
+        <w:lastRenderedPageBreak/>
         <w:t>Click on the “Clone or download” button</w:t>
       </w:r>
       <w:r>

</xml_diff>